<commit_message>
db + files from the db
</commit_message>
<xml_diff>
--- a/doc/Plan de tests.docx
+++ b/doc/Plan de tests.docx
@@ -6,6 +6,7 @@
       <w:r>
         <w:rPr>
           <w:noProof/>
+          <w:lang w:eastAsia="fr-CH"/>
         </w:rPr>
         <mc:AlternateContent>
           <mc:Choice Requires="wpg">
@@ -498,6 +499,7 @@
           <w:color w:val="5B9BD5" w:themeColor="accent1"/>
           <w:sz w:val="72"/>
           <w:szCs w:val="72"/>
+          <w:lang w:eastAsia="fr-CH"/>
         </w:rPr>
         <w:drawing>
           <wp:anchor distT="0" distB="0" distL="114300" distR="114300" simplePos="0" relativeHeight="251660288" behindDoc="0" locked="0" layoutInCell="1" allowOverlap="1" wp14:anchorId="71EDD288" wp14:editId="4BB2B0EE">
@@ -570,6 +572,7 @@
           <w:color w:val="5B9BD5" w:themeColor="accent1"/>
           <w:sz w:val="72"/>
           <w:szCs w:val="72"/>
+          <w:lang w:eastAsia="fr-CH"/>
         </w:rPr>
         <w:drawing>
           <wp:anchor distT="0" distB="0" distL="114300" distR="114300" simplePos="0" relativeHeight="251662336" behindDoc="0" locked="0" layoutInCell="1" allowOverlap="1" wp14:anchorId="0A6E55A4" wp14:editId="45D81CD1">
@@ -2336,8 +2339,6 @@
             <w:r>
               <w:t>Seule la musique est modifiée</w:t>
             </w:r>
-            <w:bookmarkStart w:id="0" w:name="_GoBack"/>
-            <w:bookmarkEnd w:id="0"/>
             <w:r>
               <w:t>.</w:t>
             </w:r>
@@ -2495,6 +2496,79 @@
             <w:r>
               <w:t>Seule la pochette change.</w:t>
             </w:r>
+          </w:p>
+        </w:tc>
+        <w:tc>
+          <w:tcPr>
+            <w:tcW w:w="1503" w:type="dxa"/>
+          </w:tcPr>
+          <w:p/>
+        </w:tc>
+        <w:tc>
+          <w:tcPr>
+            <w:tcW w:w="1040" w:type="dxa"/>
+          </w:tcPr>
+          <w:p/>
+        </w:tc>
+        <w:tc>
+          <w:tcPr>
+            <w:tcW w:w="867" w:type="dxa"/>
+          </w:tcPr>
+          <w:p/>
+        </w:tc>
+      </w:tr>
+      <w:tr>
+        <w:trPr>
+          <w:cantSplit/>
+        </w:trPr>
+        <w:tc>
+          <w:tcPr>
+            <w:tcW w:w="498" w:type="dxa"/>
+          </w:tcPr>
+          <w:p>
+            <w:pPr>
+              <w:rPr>
+                <w:b/>
+              </w:rPr>
+            </w:pPr>
+            <w:r>
+              <w:rPr>
+                <w:b/>
+              </w:rPr>
+              <w:t>22.</w:t>
+            </w:r>
+          </w:p>
+        </w:tc>
+        <w:tc>
+          <w:tcPr>
+            <w:tcW w:w="997" w:type="dxa"/>
+          </w:tcPr>
+          <w:p>
+            <w:r>
+              <w:t>08.06.18</w:t>
+            </w:r>
+          </w:p>
+        </w:tc>
+        <w:tc>
+          <w:tcPr>
+            <w:tcW w:w="2100" w:type="dxa"/>
+          </w:tcPr>
+          <w:p>
+            <w:r>
+              <w:t>L’utilisateur appuie sur « enregistrer » après avoir choisi ses valeurs.</w:t>
+            </w:r>
+          </w:p>
+        </w:tc>
+        <w:tc>
+          <w:tcPr>
+            <w:tcW w:w="1495" w:type="dxa"/>
+          </w:tcPr>
+          <w:p>
+            <w:r>
+              <w:t>Les paramètres sont enregistrés.</w:t>
+            </w:r>
+            <w:bookmarkStart w:id="0" w:name="_GoBack"/>
+            <w:bookmarkEnd w:id="0"/>
           </w:p>
         </w:tc>
         <w:tc>

</xml_diff>